<commit_message>
Added new plot for fluid balance
</commit_message>
<xml_diff>
--- a/publish.docx
+++ b/publish.docx
@@ -2062,7 +2062,7 @@
               <a:graphicData uri="http://schemas.openxmlformats.org/drawingml/2006/picture">
                 <pic:pic>
                   <pic:nvPicPr>
-                    <pic:cNvPr descr="publish_files/figure-docx/unnamed-chunk-3-1.png" id="0" name="Picture"/>
+                    <pic:cNvPr descr="publish_files/figure-docx/unnamed-chunk-4-1.png" id="0" name="Picture"/>
                     <pic:cNvPicPr>
                       <a:picLocks noChangeArrowheads="1" noChangeAspect="1"/>
                     </pic:cNvPicPr>
@@ -2119,7 +2119,7 @@
               <a:graphicData uri="http://schemas.openxmlformats.org/drawingml/2006/picture">
                 <pic:pic>
                   <pic:nvPicPr>
-                    <pic:cNvPr descr="publish_files/figure-docx/unnamed-chunk-4-1.png" id="0" name="Picture"/>
+                    <pic:cNvPr descr="publish_files/figure-docx/unnamed-chunk-5-1.png" id="0" name="Picture"/>
                     <pic:cNvPicPr>
                       <a:picLocks noChangeArrowheads="1" noChangeAspect="1"/>
                     </pic:cNvPicPr>
@@ -2176,7 +2176,7 @@
               <a:graphicData uri="http://schemas.openxmlformats.org/drawingml/2006/picture">
                 <pic:pic>
                   <pic:nvPicPr>
-                    <pic:cNvPr descr="publish_files/figure-docx/unnamed-chunk-5-1.png" id="0" name="Picture"/>
+                    <pic:cNvPr descr="publish_files/figure-docx/unnamed-chunk-6-1.png" id="0" name="Picture"/>
                     <pic:cNvPicPr>
                       <a:picLocks noChangeArrowheads="1" noChangeAspect="1"/>
                     </pic:cNvPicPr>
@@ -2233,7 +2233,7 @@
               <a:graphicData uri="http://schemas.openxmlformats.org/drawingml/2006/picture">
                 <pic:pic>
                   <pic:nvPicPr>
-                    <pic:cNvPr descr="publish_files/figure-docx/unnamed-chunk-6-1.png" id="0" name="Picture"/>
+                    <pic:cNvPr descr="publish_files/figure-docx/unnamed-chunk-7-1.png" id="0" name="Picture"/>
                     <pic:cNvPicPr>
                       <a:picLocks noChangeArrowheads="1" noChangeAspect="1"/>
                     </pic:cNvPicPr>
@@ -2290,13 +2290,142 @@
               <a:graphicData uri="http://schemas.openxmlformats.org/drawingml/2006/picture">
                 <pic:pic>
                   <pic:nvPicPr>
-                    <pic:cNvPr descr="publish_files/figure-docx/unnamed-chunk-7-1.png" id="0" name="Picture"/>
+                    <pic:cNvPr descr="publish_files/figure-docx/unnamed-chunk-8-1.png" id="0" name="Picture"/>
                     <pic:cNvPicPr>
                       <a:picLocks noChangeArrowheads="1" noChangeAspect="1"/>
                     </pic:cNvPicPr>
                   </pic:nvPicPr>
                   <pic:blipFill>
                     <a:blip r:embed="rId32"/>
+                    <a:stretch>
+                      <a:fillRect/>
+                    </a:stretch>
+                  </pic:blipFill>
+                  <pic:spPr bwMode="auto">
+                    <a:xfrm>
+                      <a:off x="0" y="0"/>
+                      <a:ext cx="5334000" cy="3000375"/>
+                    </a:xfrm>
+                    <a:prstGeom prst="rect">
+                      <a:avLst/>
+                    </a:prstGeom>
+                    <a:noFill/>
+                    <a:ln w="9525">
+                      <a:noFill/>
+                      <a:headEnd/>
+                      <a:tailEnd/>
+                    </a:ln>
+                  </pic:spPr>
+                </pic:pic>
+              </a:graphicData>
+            </a:graphic>
+          </wp:inline>
+        </w:drawing>
+      </w:r>
+      <w:r>
+        <w:t xml:space="preserve"> </w:t>
+      </w:r>
+      <w:r>
+        <w:drawing>
+          <wp:inline>
+            <wp:extent cx="5334000" cy="3000375"/>
+            <wp:effectExtent b="0" l="0" r="0" t="0"/>
+            <wp:docPr descr="" title="" id="1" name="Picture"/>
+            <a:graphic>
+              <a:graphicData uri="http://schemas.openxmlformats.org/drawingml/2006/picture">
+                <pic:pic>
+                  <pic:nvPicPr>
+                    <pic:cNvPr descr="publish_files/figure-docx/unnamed-chunk-9-1.png" id="0" name="Picture"/>
+                    <pic:cNvPicPr>
+                      <a:picLocks noChangeArrowheads="1" noChangeAspect="1"/>
+                    </pic:cNvPicPr>
+                  </pic:nvPicPr>
+                  <pic:blipFill>
+                    <a:blip r:embed="rId33"/>
+                    <a:stretch>
+                      <a:fillRect/>
+                    </a:stretch>
+                  </pic:blipFill>
+                  <pic:spPr bwMode="auto">
+                    <a:xfrm>
+                      <a:off x="0" y="0"/>
+                      <a:ext cx="5334000" cy="3000375"/>
+                    </a:xfrm>
+                    <a:prstGeom prst="rect">
+                      <a:avLst/>
+                    </a:prstGeom>
+                    <a:noFill/>
+                    <a:ln w="9525">
+                      <a:noFill/>
+                      <a:headEnd/>
+                      <a:tailEnd/>
+                    </a:ln>
+                  </pic:spPr>
+                </pic:pic>
+              </a:graphicData>
+            </a:graphic>
+          </wp:inline>
+        </w:drawing>
+      </w:r>
+      <w:r>
+        <w:drawing>
+          <wp:inline>
+            <wp:extent cx="5334000" cy="3000375"/>
+            <wp:effectExtent b="0" l="0" r="0" t="0"/>
+            <wp:docPr descr="" title="" id="1" name="Picture"/>
+            <a:graphic>
+              <a:graphicData uri="http://schemas.openxmlformats.org/drawingml/2006/picture">
+                <pic:pic>
+                  <pic:nvPicPr>
+                    <pic:cNvPr descr="publish_files/figure-docx/unnamed-chunk-9-2.png" id="0" name="Picture"/>
+                    <pic:cNvPicPr>
+                      <a:picLocks noChangeArrowheads="1" noChangeAspect="1"/>
+                    </pic:cNvPicPr>
+                  </pic:nvPicPr>
+                  <pic:blipFill>
+                    <a:blip r:embed="rId34"/>
+                    <a:stretch>
+                      <a:fillRect/>
+                    </a:stretch>
+                  </pic:blipFill>
+                  <pic:spPr bwMode="auto">
+                    <a:xfrm>
+                      <a:off x="0" y="0"/>
+                      <a:ext cx="5334000" cy="3000375"/>
+                    </a:xfrm>
+                    <a:prstGeom prst="rect">
+                      <a:avLst/>
+                    </a:prstGeom>
+                    <a:noFill/>
+                    <a:ln w="9525">
+                      <a:noFill/>
+                      <a:headEnd/>
+                      <a:tailEnd/>
+                    </a:ln>
+                  </pic:spPr>
+                </pic:pic>
+              </a:graphicData>
+            </a:graphic>
+          </wp:inline>
+        </w:drawing>
+      </w:r>
+      <w:r>
+        <w:drawing>
+          <wp:inline>
+            <wp:extent cx="5334000" cy="3000375"/>
+            <wp:effectExtent b="0" l="0" r="0" t="0"/>
+            <wp:docPr descr="" title="" id="1" name="Picture"/>
+            <a:graphic>
+              <a:graphicData uri="http://schemas.openxmlformats.org/drawingml/2006/picture">
+                <pic:pic>
+                  <pic:nvPicPr>
+                    <pic:cNvPr descr="publish_files/figure-docx/unnamed-chunk-9-3.png" id="0" name="Picture"/>
+                    <pic:cNvPicPr>
+                      <a:picLocks noChangeArrowheads="1" noChangeAspect="1"/>
+                    </pic:cNvPicPr>
+                  </pic:nvPicPr>
+                  <pic:blipFill>
+                    <a:blip r:embed="rId35"/>
                     <a:stretch>
                       <a:fillRect/>
                     </a:stretch>
@@ -2329,6 +2458,63 @@
       </w:pPr>
       <w:r>
         <w:t xml:space="preserve">Over 20 instances of IVF prescription recorded on overnight shift on nerver centre for period of assesment.</w:t>
+      </w:r>
+    </w:p>
+    <w:p>
+      <w:pPr>
+        <w:pStyle w:val="Heading3"/>
+      </w:pPr>
+      <w:bookmarkStart w:id="36" w:name="fluid-status-assement"/>
+      <w:r>
+        <w:t xml:space="preserve">Fluid Status Assement</w:t>
+      </w:r>
+      <w:bookmarkEnd w:id="36"/>
+    </w:p>
+    <w:p>
+      <w:pPr>
+        <w:pStyle w:val="FirstParagraph"/>
+      </w:pPr>
+      <w:r>
+        <w:drawing>
+          <wp:inline>
+            <wp:extent cx="5334000" cy="3000375"/>
+            <wp:effectExtent b="0" l="0" r="0" t="0"/>
+            <wp:docPr descr="" title="" id="1" name="Picture"/>
+            <a:graphic>
+              <a:graphicData uri="http://schemas.openxmlformats.org/drawingml/2006/picture">
+                <pic:pic>
+                  <pic:nvPicPr>
+                    <pic:cNvPr descr="publish_files/figure-docx/unnamed-chunk-10-1.png" id="0" name="Picture"/>
+                    <pic:cNvPicPr>
+                      <a:picLocks noChangeArrowheads="1" noChangeAspect="1"/>
+                    </pic:cNvPicPr>
+                  </pic:nvPicPr>
+                  <pic:blipFill>
+                    <a:blip r:embed="rId37"/>
+                    <a:stretch>
+                      <a:fillRect/>
+                    </a:stretch>
+                  </pic:blipFill>
+                  <pic:spPr bwMode="auto">
+                    <a:xfrm>
+                      <a:off x="0" y="0"/>
+                      <a:ext cx="5334000" cy="3000375"/>
+                    </a:xfrm>
+                    <a:prstGeom prst="rect">
+                      <a:avLst/>
+                    </a:prstGeom>
+                    <a:noFill/>
+                    <a:ln w="9525">
+                      <a:noFill/>
+                      <a:headEnd/>
+                      <a:tailEnd/>
+                    </a:ln>
+                  </pic:spPr>
+                </pic:pic>
+              </a:graphicData>
+            </a:graphic>
+          </wp:inline>
+        </w:drawing>
       </w:r>
     </w:p>
     <w:sectPr/>

</xml_diff>